<commit_message>
testing report first draft
</commit_message>
<xml_diff>
--- a/documents/TestReport_group5.docx
+++ b/documents/TestReport_group5.docx
@@ -10,7 +10,6 @@
           <w:docPartUnique/>
         </w:docPartObj>
       </w:sdtPr>
-      <w:sdtEndPr/>
       <w:sdtContent>
         <w:p/>
         <w:tbl>
@@ -44,7 +43,6 @@
                 <w:dataBinding w:prefixMappings="xmlns:ns0='http://schemas.openxmlformats.org/officeDocument/2006/extended-properties'" w:xpath="/ns0:Properties[1]/ns0:Company[1]" w:storeItemID="{6668398D-A668-4E3E-A5EB-62B293D839F1}"/>
                 <w:text/>
               </w:sdtPr>
-              <w:sdtEndPr/>
               <w:sdtContent>
                 <w:tc>
                   <w:tcPr>
@@ -101,7 +99,6 @@
                   <w:dataBinding w:prefixMappings="xmlns:ns0='http://schemas.openxmlformats.org/package/2006/metadata/core-properties' xmlns:ns1='http://purl.org/dc/elements/1.1/'" w:xpath="/ns0:coreProperties[1]/ns1:title[1]" w:storeItemID="{6C3C8BC8-F283-45AE-878A-BAB7291924A1}"/>
                   <w:text/>
                 </w:sdtPr>
-                <w:sdtEndPr/>
                 <w:sdtContent>
                   <w:p>
                     <w:pPr>
@@ -141,7 +138,6 @@
                 <w:dataBinding w:prefixMappings="xmlns:ns0='http://schemas.openxmlformats.org/package/2006/metadata/core-properties' xmlns:ns1='http://purl.org/dc/elements/1.1/'" w:xpath="/ns0:coreProperties[1]/ns1:subject[1]" w:storeItemID="{6C3C8BC8-F283-45AE-878A-BAB7291924A1}"/>
                 <w:text/>
               </w:sdtPr>
-              <w:sdtEndPr/>
               <w:sdtContent>
                 <w:tc>
                   <w:tcPr>
@@ -355,19 +351,7 @@
           <w:sz w:val="22"/>
           <w:szCs w:val="22"/>
         </w:rPr>
-        <w:t xml:space="preserve"> project. The purpose of this test report is to summarize the tests during the test phase and analyze the test results, and describe whether the system meets the requirements. Expected reference personnel include users, </w:t>
-      </w:r>
-      <w:r>
-        <w:rPr>
-          <w:rFonts w:asciiTheme="minorHAnsi" w:eastAsiaTheme="minorEastAsia" w:hAnsiTheme="minorHAnsi" w:cstheme="minorBidi"/>
-          <w:b w:val="0"/>
-          <w:bCs w:val="0"/>
-          <w:smallCaps w:val="0"/>
-          <w:color w:val="auto"/>
-          <w:sz w:val="22"/>
-          <w:szCs w:val="22"/>
-        </w:rPr>
-        <w:t>the stakeholders and the developers of the system and the Supervisor of Software Development Workshop II’s Group Project</w:t>
+        <w:t xml:space="preserve"> project. The purpose of this test report is to summarize the tests during the test phase and analyze the test results, and describe whether the system meets the requirements. Expected reference personnel include users, the stakeholders and the developers of the system and the Supervisor of Software Development Workshop II’s Group Project</w:t>
       </w:r>
       <w:r>
         <w:rPr>
@@ -2297,10 +2281,7 @@
               </w:rPr>
             </w:pPr>
             <w:r>
-              <w:t>S</w:t>
-            </w:r>
-            <w:r>
-              <w:t>how changing logs or status of some items in the form of numbers, and the page creation time will be displayed in the upper right corner</w:t>
+              <w:t>Show changing logs or status of some items in the form of numbers, and the page creation time will be displayed in the upper right corner</w:t>
             </w:r>
           </w:p>
         </w:tc>
@@ -2433,10 +2414,7 @@
           </w:tcPr>
           <w:p>
             <w:r>
-              <w:t xml:space="preserve">Input </w:t>
-            </w:r>
-            <w:r>
-              <w:t>username, email, first name, last name, password, the second time to enter the password</w:t>
+              <w:t>Input username, email, first name, last name, password, the second time to enter the password</w:t>
             </w:r>
           </w:p>
         </w:tc>
@@ -2511,13 +2489,13 @@
             <w:r>
               <w:t xml:space="preserve">Show messages with user’s information( including </w:t>
             </w:r>
-            <w:proofErr w:type="spellStart"/>
-            <w:r>
-              <w:t>menberID</w:t>
-            </w:r>
-            <w:proofErr w:type="spellEnd"/>
-            <w:r>
-              <w:t>) and saying that the user has been created</w:t>
+            <w:r>
+              <w:t xml:space="preserve">member </w:t>
+            </w:r>
+            <w:bookmarkStart w:id="0" w:name="_GoBack"/>
+            <w:bookmarkEnd w:id="0"/>
+            <w:r>
+              <w:t>ID) and saying that the user has been created</w:t>
             </w:r>
           </w:p>
         </w:tc>
@@ -3259,6 +3237,7 @@
               <w:jc w:val="center"/>
             </w:pPr>
             <w:r>
+              <w:lastRenderedPageBreak/>
               <w:t>8</w:t>
             </w:r>
           </w:p>
@@ -3315,7 +3294,6 @@
               <w:rPr>
                 <w:b/>
               </w:rPr>
-              <w:lastRenderedPageBreak/>
               <w:t>Check in</w:t>
             </w:r>
             <w:r>
@@ -5330,13 +5308,7 @@
               <w:rPr>
                 <w:b/>
               </w:rPr>
-              <w:t>Balance Report</w:t>
-            </w:r>
-            <w:r>
-              <w:rPr>
-                <w:b/>
-              </w:rPr>
-              <w:t xml:space="preserve"> </w:t>
+              <w:t xml:space="preserve">Balance Report </w:t>
             </w:r>
             <w:r>
               <w:rPr>
@@ -5997,6 +5969,7 @@
               <w:jc w:val="center"/>
             </w:pPr>
             <w:r>
+              <w:lastRenderedPageBreak/>
               <w:t>4</w:t>
             </w:r>
           </w:p>
@@ -6049,7 +6022,6 @@
               <w:jc w:val="center"/>
             </w:pPr>
             <w:r>
-              <w:lastRenderedPageBreak/>
               <w:t>5</w:t>
             </w:r>
           </w:p>
@@ -6265,15 +6237,7 @@
               <w:rPr>
                 <w:b/>
               </w:rPr>
-              <w:t>Create Coach</w:t>
-            </w:r>
-            <w:bookmarkStart w:id="0" w:name="_GoBack"/>
-            <w:bookmarkEnd w:id="0"/>
-            <w:r>
-              <w:rPr>
-                <w:b/>
-              </w:rPr>
-              <w:t xml:space="preserve"> </w:t>
+              <w:t xml:space="preserve">Create Coach </w:t>
             </w:r>
             <w:r>
               <w:rPr>
@@ -6852,15 +6816,15 @@
         <w:tblLook w:val="04A0" w:firstRow="1" w:lastRow="0" w:firstColumn="1" w:lastColumn="0" w:noHBand="0" w:noVBand="1"/>
       </w:tblPr>
       <w:tblGrid>
-        <w:gridCol w:w="714"/>
-        <w:gridCol w:w="3753"/>
-        <w:gridCol w:w="3933"/>
-        <w:gridCol w:w="950"/>
+        <w:gridCol w:w="1268"/>
+        <w:gridCol w:w="3600"/>
+        <w:gridCol w:w="3697"/>
+        <w:gridCol w:w="1011"/>
       </w:tblGrid>
       <w:tr>
         <w:tc>
           <w:tcPr>
-            <w:tcW w:w="9350" w:type="dxa"/>
+            <w:tcW w:w="9576" w:type="dxa"/>
             <w:gridSpan w:val="4"/>
             <w:vAlign w:val="center"/>
           </w:tcPr>
@@ -6883,16 +6847,20 @@
       <w:tr>
         <w:tc>
           <w:tcPr>
-            <w:tcW w:w="714" w:type="dxa"/>
-            <w:vAlign w:val="center"/>
-          </w:tcPr>
-          <w:p>
-            <w:pPr>
-              <w:jc w:val="center"/>
-            </w:pPr>
-            <w:r>
-              <w:rPr>
-                <w:rFonts w:hint="eastAsia"/>
+            <w:tcW w:w="1280" w:type="dxa"/>
+            <w:vAlign w:val="center"/>
+          </w:tcPr>
+          <w:p>
+            <w:pPr>
+              <w:jc w:val="center"/>
+              <w:rPr>
+                <w:b/>
+              </w:rPr>
+            </w:pPr>
+            <w:r>
+              <w:rPr>
+                <w:rFonts w:hint="eastAsia"/>
+                <w:b/>
               </w:rPr>
               <w:t>#</w:t>
             </w:r>
@@ -6900,28 +6868,40 @@
         </w:tc>
         <w:tc>
           <w:tcPr>
-            <w:tcW w:w="3753" w:type="dxa"/>
-            <w:vAlign w:val="center"/>
-          </w:tcPr>
-          <w:p>
-            <w:pPr>
-              <w:jc w:val="center"/>
-            </w:pPr>
-            <w:r>
+            <w:tcW w:w="3619" w:type="dxa"/>
+            <w:vAlign w:val="center"/>
+          </w:tcPr>
+          <w:p>
+            <w:pPr>
+              <w:jc w:val="center"/>
+              <w:rPr>
+                <w:b/>
+              </w:rPr>
+            </w:pPr>
+            <w:r>
+              <w:rPr>
+                <w:b/>
+              </w:rPr>
               <w:t>Function</w:t>
             </w:r>
           </w:p>
         </w:tc>
         <w:tc>
           <w:tcPr>
-            <w:tcW w:w="3933" w:type="dxa"/>
-            <w:vAlign w:val="center"/>
-          </w:tcPr>
-          <w:p>
-            <w:pPr>
-              <w:jc w:val="center"/>
-            </w:pPr>
-            <w:r>
+            <w:tcW w:w="3727" w:type="dxa"/>
+            <w:vAlign w:val="center"/>
+          </w:tcPr>
+          <w:p>
+            <w:pPr>
+              <w:jc w:val="center"/>
+              <w:rPr>
+                <w:b/>
+              </w:rPr>
+            </w:pPr>
+            <w:r>
+              <w:rPr>
+                <w:b/>
+              </w:rPr>
               <w:t>Permission</w:t>
             </w:r>
           </w:p>
@@ -6934,8 +6914,14 @@
           <w:p>
             <w:pPr>
               <w:jc w:val="center"/>
-            </w:pPr>
-            <w:r>
+              <w:rPr>
+                <w:b/>
+              </w:rPr>
+            </w:pPr>
+            <w:r>
+              <w:rPr>
+                <w:b/>
+              </w:rPr>
               <w:t>Results</w:t>
             </w:r>
           </w:p>
@@ -6944,7 +6930,7 @@
       <w:tr>
         <w:tc>
           <w:tcPr>
-            <w:tcW w:w="714" w:type="dxa"/>
+            <w:tcW w:w="1280" w:type="dxa"/>
             <w:vAlign w:val="center"/>
           </w:tcPr>
           <w:p>
@@ -6961,7 +6947,7 @@
         </w:tc>
         <w:tc>
           <w:tcPr>
-            <w:tcW w:w="3753" w:type="dxa"/>
+            <w:tcW w:w="3619" w:type="dxa"/>
             <w:vAlign w:val="center"/>
           </w:tcPr>
           <w:p>
@@ -6981,7 +6967,7 @@
         </w:tc>
         <w:tc>
           <w:tcPr>
-            <w:tcW w:w="3933" w:type="dxa"/>
+            <w:tcW w:w="3727" w:type="dxa"/>
             <w:vAlign w:val="center"/>
           </w:tcPr>
           <w:p>
@@ -7011,7 +6997,7 @@
       <w:tr>
         <w:tc>
           <w:tcPr>
-            <w:tcW w:w="714" w:type="dxa"/>
+            <w:tcW w:w="1280" w:type="dxa"/>
             <w:vAlign w:val="center"/>
           </w:tcPr>
           <w:p>
@@ -7025,26 +7011,27 @@
         </w:tc>
         <w:tc>
           <w:tcPr>
-            <w:tcW w:w="3753" w:type="dxa"/>
-            <w:vAlign w:val="center"/>
-          </w:tcPr>
-          <w:p>
-            <w:pPr>
-              <w:jc w:val="center"/>
-            </w:pPr>
-            <w:r>
-              <w:t>Operation/</w:t>
-            </w:r>
-            <w:proofErr w:type="spellStart"/>
-            <w:r>
-              <w:t>Checkin</w:t>
-            </w:r>
-            <w:proofErr w:type="spellEnd"/>
-          </w:p>
-        </w:tc>
-        <w:tc>
-          <w:tcPr>
-            <w:tcW w:w="3933" w:type="dxa"/>
+            <w:tcW w:w="3619" w:type="dxa"/>
+            <w:vAlign w:val="center"/>
+          </w:tcPr>
+          <w:p>
+            <w:pPr>
+              <w:jc w:val="center"/>
+            </w:pPr>
+            <w:r>
+              <w:t>Operation/Check</w:t>
+            </w:r>
+            <w:r>
+              <w:t>-</w:t>
+            </w:r>
+            <w:r>
+              <w:t>in</w:t>
+            </w:r>
+          </w:p>
+        </w:tc>
+        <w:tc>
+          <w:tcPr>
+            <w:tcW w:w="3727" w:type="dxa"/>
             <w:vAlign w:val="center"/>
           </w:tcPr>
           <w:p>
@@ -7074,46 +7061,2318 @@
       <w:tr>
         <w:tc>
           <w:tcPr>
-            <w:tcW w:w="714" w:type="dxa"/>
-            <w:vAlign w:val="center"/>
-          </w:tcPr>
-          <w:p>
-            <w:pPr>
-              <w:jc w:val="center"/>
-            </w:pPr>
-          </w:p>
-        </w:tc>
-        <w:tc>
-          <w:tcPr>
-            <w:tcW w:w="3753" w:type="dxa"/>
-            <w:vAlign w:val="center"/>
-          </w:tcPr>
-          <w:p>
-            <w:pPr>
-              <w:jc w:val="center"/>
-            </w:pPr>
-          </w:p>
-        </w:tc>
-        <w:tc>
-          <w:tcPr>
-            <w:tcW w:w="3933" w:type="dxa"/>
-            <w:vAlign w:val="center"/>
-          </w:tcPr>
-          <w:p>
-            <w:pPr>
-              <w:jc w:val="center"/>
-            </w:pPr>
-          </w:p>
-        </w:tc>
-        <w:tc>
-          <w:tcPr>
-            <w:tcW w:w="950" w:type="dxa"/>
-            <w:vAlign w:val="center"/>
-          </w:tcPr>
-          <w:p>
-            <w:pPr>
-              <w:jc w:val="center"/>
-            </w:pPr>
+            <w:tcW w:w="1280" w:type="dxa"/>
+            <w:vAlign w:val="center"/>
+          </w:tcPr>
+          <w:p>
+            <w:pPr>
+              <w:jc w:val="center"/>
+            </w:pPr>
+            <w:r>
+              <w:t>3</w:t>
+            </w:r>
+          </w:p>
+        </w:tc>
+        <w:tc>
+          <w:tcPr>
+            <w:tcW w:w="3619" w:type="dxa"/>
+            <w:vAlign w:val="center"/>
+          </w:tcPr>
+          <w:p>
+            <w:pPr>
+              <w:jc w:val="center"/>
+            </w:pPr>
+            <w:r>
+              <w:t>Operation/recharge</w:t>
+            </w:r>
+          </w:p>
+        </w:tc>
+        <w:tc>
+          <w:tcPr>
+            <w:tcW w:w="3727" w:type="dxa"/>
+            <w:vAlign w:val="center"/>
+          </w:tcPr>
+          <w:p>
+            <w:pPr>
+              <w:jc w:val="center"/>
+            </w:pPr>
+            <w:r>
+              <w:t>Allow</w:t>
+            </w:r>
+          </w:p>
+        </w:tc>
+        <w:tc>
+          <w:tcPr>
+            <w:tcW w:w="950" w:type="dxa"/>
+            <w:vAlign w:val="center"/>
+          </w:tcPr>
+          <w:p>
+            <w:pPr>
+              <w:jc w:val="center"/>
+            </w:pPr>
+            <w:r>
+              <w:t>PASS</w:t>
+            </w:r>
+          </w:p>
+        </w:tc>
+      </w:tr>
+      <w:tr>
+        <w:tc>
+          <w:tcPr>
+            <w:tcW w:w="1280" w:type="dxa"/>
+            <w:vAlign w:val="center"/>
+          </w:tcPr>
+          <w:p>
+            <w:pPr>
+              <w:jc w:val="center"/>
+            </w:pPr>
+            <w:r>
+              <w:t>4</w:t>
+            </w:r>
+          </w:p>
+        </w:tc>
+        <w:tc>
+          <w:tcPr>
+            <w:tcW w:w="3619" w:type="dxa"/>
+            <w:vAlign w:val="center"/>
+          </w:tcPr>
+          <w:p>
+            <w:pPr>
+              <w:jc w:val="center"/>
+            </w:pPr>
+            <w:r>
+              <w:t>Appointment/new</w:t>
+            </w:r>
+          </w:p>
+        </w:tc>
+        <w:tc>
+          <w:tcPr>
+            <w:tcW w:w="3727" w:type="dxa"/>
+            <w:vAlign w:val="center"/>
+          </w:tcPr>
+          <w:p>
+            <w:pPr>
+              <w:jc w:val="center"/>
+            </w:pPr>
+            <w:r>
+              <w:t xml:space="preserve">Allow </w:t>
+            </w:r>
+          </w:p>
+        </w:tc>
+        <w:tc>
+          <w:tcPr>
+            <w:tcW w:w="950" w:type="dxa"/>
+            <w:vAlign w:val="center"/>
+          </w:tcPr>
+          <w:p>
+            <w:pPr>
+              <w:jc w:val="center"/>
+            </w:pPr>
+            <w:r>
+              <w:t>PASS</w:t>
+            </w:r>
+          </w:p>
+        </w:tc>
+      </w:tr>
+      <w:tr>
+        <w:tc>
+          <w:tcPr>
+            <w:tcW w:w="1280" w:type="dxa"/>
+            <w:vAlign w:val="center"/>
+          </w:tcPr>
+          <w:p>
+            <w:pPr>
+              <w:jc w:val="center"/>
+            </w:pPr>
+            <w:r>
+              <w:t>5</w:t>
+            </w:r>
+          </w:p>
+        </w:tc>
+        <w:tc>
+          <w:tcPr>
+            <w:tcW w:w="3619" w:type="dxa"/>
+            <w:vAlign w:val="center"/>
+          </w:tcPr>
+          <w:p>
+            <w:pPr>
+              <w:jc w:val="center"/>
+            </w:pPr>
+            <w:r>
+              <w:t>Appointment/record</w:t>
+            </w:r>
+          </w:p>
+        </w:tc>
+        <w:tc>
+          <w:tcPr>
+            <w:tcW w:w="3727" w:type="dxa"/>
+            <w:vAlign w:val="center"/>
+          </w:tcPr>
+          <w:p>
+            <w:pPr>
+              <w:jc w:val="center"/>
+            </w:pPr>
+            <w:r>
+              <w:t>Allow</w:t>
+            </w:r>
+          </w:p>
+        </w:tc>
+        <w:tc>
+          <w:tcPr>
+            <w:tcW w:w="950" w:type="dxa"/>
+            <w:vAlign w:val="center"/>
+          </w:tcPr>
+          <w:p>
+            <w:pPr>
+              <w:jc w:val="center"/>
+            </w:pPr>
+            <w:r>
+              <w:t>PASS</w:t>
+            </w:r>
+          </w:p>
+        </w:tc>
+      </w:tr>
+      <w:tr>
+        <w:tc>
+          <w:tcPr>
+            <w:tcW w:w="1280" w:type="dxa"/>
+            <w:vAlign w:val="center"/>
+          </w:tcPr>
+          <w:p>
+            <w:pPr>
+              <w:jc w:val="center"/>
+            </w:pPr>
+            <w:r>
+              <w:t>6</w:t>
+            </w:r>
+          </w:p>
+        </w:tc>
+        <w:tc>
+          <w:tcPr>
+            <w:tcW w:w="3619" w:type="dxa"/>
+            <w:vAlign w:val="center"/>
+          </w:tcPr>
+          <w:p>
+            <w:pPr>
+              <w:jc w:val="center"/>
+            </w:pPr>
+            <w:r>
+              <w:t>Balance report</w:t>
+            </w:r>
+          </w:p>
+        </w:tc>
+        <w:tc>
+          <w:tcPr>
+            <w:tcW w:w="3727" w:type="dxa"/>
+            <w:vAlign w:val="center"/>
+          </w:tcPr>
+          <w:p>
+            <w:pPr>
+              <w:jc w:val="center"/>
+            </w:pPr>
+            <w:r>
+              <w:t>Allow</w:t>
+            </w:r>
+          </w:p>
+        </w:tc>
+        <w:tc>
+          <w:tcPr>
+            <w:tcW w:w="950" w:type="dxa"/>
+            <w:vAlign w:val="center"/>
+          </w:tcPr>
+          <w:p>
+            <w:pPr>
+              <w:jc w:val="center"/>
+            </w:pPr>
+            <w:r>
+              <w:t>PASS</w:t>
+            </w:r>
+          </w:p>
+        </w:tc>
+      </w:tr>
+      <w:tr>
+        <w:tc>
+          <w:tcPr>
+            <w:tcW w:w="1280" w:type="dxa"/>
+            <w:vAlign w:val="center"/>
+          </w:tcPr>
+          <w:p>
+            <w:pPr>
+              <w:jc w:val="center"/>
+            </w:pPr>
+            <w:r>
+              <w:t>7</w:t>
+            </w:r>
+          </w:p>
+        </w:tc>
+        <w:tc>
+          <w:tcPr>
+            <w:tcW w:w="3619" w:type="dxa"/>
+            <w:vAlign w:val="center"/>
+          </w:tcPr>
+          <w:p>
+            <w:pPr>
+              <w:jc w:val="center"/>
+            </w:pPr>
+            <w:r>
+              <w:t>Create/create member</w:t>
+            </w:r>
+          </w:p>
+        </w:tc>
+        <w:tc>
+          <w:tcPr>
+            <w:tcW w:w="3727" w:type="dxa"/>
+            <w:vAlign w:val="center"/>
+          </w:tcPr>
+          <w:p>
+            <w:pPr>
+              <w:jc w:val="center"/>
+            </w:pPr>
+            <w:r>
+              <w:t>Allow</w:t>
+            </w:r>
+          </w:p>
+        </w:tc>
+        <w:tc>
+          <w:tcPr>
+            <w:tcW w:w="950" w:type="dxa"/>
+            <w:vAlign w:val="center"/>
+          </w:tcPr>
+          <w:p>
+            <w:pPr>
+              <w:jc w:val="center"/>
+            </w:pPr>
+            <w:r>
+              <w:t>PASS</w:t>
+            </w:r>
+          </w:p>
+        </w:tc>
+      </w:tr>
+      <w:tr>
+        <w:tc>
+          <w:tcPr>
+            <w:tcW w:w="1280" w:type="dxa"/>
+            <w:vAlign w:val="center"/>
+          </w:tcPr>
+          <w:p>
+            <w:pPr>
+              <w:jc w:val="center"/>
+            </w:pPr>
+            <w:r>
+              <w:t>8</w:t>
+            </w:r>
+          </w:p>
+        </w:tc>
+        <w:tc>
+          <w:tcPr>
+            <w:tcW w:w="3619" w:type="dxa"/>
+            <w:vAlign w:val="center"/>
+          </w:tcPr>
+          <w:p>
+            <w:pPr>
+              <w:jc w:val="center"/>
+            </w:pPr>
+            <w:r>
+              <w:t>Create/Create Coach</w:t>
+            </w:r>
+          </w:p>
+        </w:tc>
+        <w:tc>
+          <w:tcPr>
+            <w:tcW w:w="3727" w:type="dxa"/>
+            <w:vAlign w:val="center"/>
+          </w:tcPr>
+          <w:p>
+            <w:pPr>
+              <w:jc w:val="center"/>
+            </w:pPr>
+            <w:r>
+              <w:t>Allow</w:t>
+            </w:r>
+          </w:p>
+        </w:tc>
+        <w:tc>
+          <w:tcPr>
+            <w:tcW w:w="950" w:type="dxa"/>
+            <w:vAlign w:val="center"/>
+          </w:tcPr>
+          <w:p>
+            <w:pPr>
+              <w:jc w:val="center"/>
+            </w:pPr>
+            <w:r>
+              <w:t>PASS</w:t>
+            </w:r>
+          </w:p>
+        </w:tc>
+      </w:tr>
+      <w:tr>
+        <w:tc>
+          <w:tcPr>
+            <w:tcW w:w="1280" w:type="dxa"/>
+            <w:vAlign w:val="center"/>
+          </w:tcPr>
+          <w:p>
+            <w:pPr>
+              <w:jc w:val="center"/>
+            </w:pPr>
+            <w:r>
+              <w:t>9</w:t>
+            </w:r>
+          </w:p>
+        </w:tc>
+        <w:tc>
+          <w:tcPr>
+            <w:tcW w:w="3619" w:type="dxa"/>
+            <w:vAlign w:val="center"/>
+          </w:tcPr>
+          <w:p>
+            <w:pPr>
+              <w:jc w:val="center"/>
+            </w:pPr>
+            <w:r>
+              <w:t>Manage page</w:t>
+            </w:r>
+          </w:p>
+        </w:tc>
+        <w:tc>
+          <w:tcPr>
+            <w:tcW w:w="3727" w:type="dxa"/>
+            <w:vAlign w:val="center"/>
+          </w:tcPr>
+          <w:p>
+            <w:pPr>
+              <w:jc w:val="center"/>
+            </w:pPr>
+            <w:r>
+              <w:t>Allow</w:t>
+            </w:r>
+          </w:p>
+        </w:tc>
+        <w:tc>
+          <w:tcPr>
+            <w:tcW w:w="950" w:type="dxa"/>
+            <w:vAlign w:val="center"/>
+          </w:tcPr>
+          <w:p>
+            <w:pPr>
+              <w:jc w:val="center"/>
+            </w:pPr>
+            <w:r>
+              <w:t>PASS</w:t>
+            </w:r>
+          </w:p>
+        </w:tc>
+      </w:tr>
+      <w:tr>
+        <w:tc>
+          <w:tcPr>
+            <w:tcW w:w="9576" w:type="dxa"/>
+            <w:gridSpan w:val="4"/>
+            <w:vAlign w:val="center"/>
+          </w:tcPr>
+          <w:p>
+            <w:pPr>
+              <w:jc w:val="center"/>
+            </w:pPr>
+            <w:r>
+              <w:rPr>
+                <w:b/>
+              </w:rPr>
+              <w:t xml:space="preserve">Staff </w:t>
+            </w:r>
+          </w:p>
+        </w:tc>
+      </w:tr>
+      <w:tr>
+        <w:tc>
+          <w:tcPr>
+            <w:tcW w:w="1280" w:type="dxa"/>
+            <w:vAlign w:val="center"/>
+          </w:tcPr>
+          <w:p>
+            <w:pPr>
+              <w:jc w:val="center"/>
+              <w:rPr>
+                <w:b/>
+              </w:rPr>
+            </w:pPr>
+            <w:r>
+              <w:rPr>
+                <w:rFonts w:hint="eastAsia"/>
+                <w:b/>
+              </w:rPr>
+              <w:t>#</w:t>
+            </w:r>
+          </w:p>
+        </w:tc>
+        <w:tc>
+          <w:tcPr>
+            <w:tcW w:w="3619" w:type="dxa"/>
+            <w:vAlign w:val="center"/>
+          </w:tcPr>
+          <w:p>
+            <w:pPr>
+              <w:jc w:val="center"/>
+              <w:rPr>
+                <w:b/>
+              </w:rPr>
+            </w:pPr>
+            <w:r>
+              <w:rPr>
+                <w:b/>
+              </w:rPr>
+              <w:t>Function</w:t>
+            </w:r>
+          </w:p>
+        </w:tc>
+        <w:tc>
+          <w:tcPr>
+            <w:tcW w:w="3727" w:type="dxa"/>
+            <w:vAlign w:val="center"/>
+          </w:tcPr>
+          <w:p>
+            <w:pPr>
+              <w:jc w:val="center"/>
+              <w:rPr>
+                <w:b/>
+              </w:rPr>
+            </w:pPr>
+            <w:r>
+              <w:rPr>
+                <w:b/>
+              </w:rPr>
+              <w:t>Permission</w:t>
+            </w:r>
+          </w:p>
+        </w:tc>
+        <w:tc>
+          <w:tcPr>
+            <w:tcW w:w="950" w:type="dxa"/>
+            <w:vAlign w:val="center"/>
+          </w:tcPr>
+          <w:p>
+            <w:pPr>
+              <w:jc w:val="center"/>
+              <w:rPr>
+                <w:b/>
+              </w:rPr>
+            </w:pPr>
+            <w:r>
+              <w:rPr>
+                <w:b/>
+              </w:rPr>
+              <w:t>Results</w:t>
+            </w:r>
+          </w:p>
+        </w:tc>
+      </w:tr>
+      <w:tr>
+        <w:tc>
+          <w:tcPr>
+            <w:tcW w:w="1280" w:type="dxa"/>
+            <w:vAlign w:val="center"/>
+          </w:tcPr>
+          <w:p>
+            <w:pPr>
+              <w:jc w:val="center"/>
+            </w:pPr>
+            <w:r>
+              <w:rPr>
+                <w:rFonts w:hint="eastAsia"/>
+              </w:rPr>
+              <w:t>1</w:t>
+            </w:r>
+          </w:p>
+        </w:tc>
+        <w:tc>
+          <w:tcPr>
+            <w:tcW w:w="3619" w:type="dxa"/>
+            <w:vAlign w:val="center"/>
+          </w:tcPr>
+          <w:p>
+            <w:pPr>
+              <w:jc w:val="center"/>
+            </w:pPr>
+            <w:r>
+              <w:t>L</w:t>
+            </w:r>
+            <w:r>
+              <w:rPr>
+                <w:rFonts w:hint="eastAsia"/>
+              </w:rPr>
+              <w:t>ogin</w:t>
+            </w:r>
+          </w:p>
+        </w:tc>
+        <w:tc>
+          <w:tcPr>
+            <w:tcW w:w="3727" w:type="dxa"/>
+            <w:vAlign w:val="center"/>
+          </w:tcPr>
+          <w:p>
+            <w:pPr>
+              <w:jc w:val="center"/>
+            </w:pPr>
+            <w:r>
+              <w:t>Allow</w:t>
+            </w:r>
+          </w:p>
+        </w:tc>
+        <w:tc>
+          <w:tcPr>
+            <w:tcW w:w="950" w:type="dxa"/>
+            <w:vAlign w:val="center"/>
+          </w:tcPr>
+          <w:p>
+            <w:pPr>
+              <w:jc w:val="center"/>
+            </w:pPr>
+            <w:r>
+              <w:t>PASS</w:t>
+            </w:r>
+          </w:p>
+        </w:tc>
+      </w:tr>
+      <w:tr>
+        <w:tc>
+          <w:tcPr>
+            <w:tcW w:w="1280" w:type="dxa"/>
+            <w:vAlign w:val="center"/>
+          </w:tcPr>
+          <w:p>
+            <w:pPr>
+              <w:jc w:val="center"/>
+            </w:pPr>
+            <w:r>
+              <w:t>2</w:t>
+            </w:r>
+          </w:p>
+        </w:tc>
+        <w:tc>
+          <w:tcPr>
+            <w:tcW w:w="3619" w:type="dxa"/>
+            <w:vAlign w:val="center"/>
+          </w:tcPr>
+          <w:p>
+            <w:pPr>
+              <w:jc w:val="center"/>
+            </w:pPr>
+            <w:r>
+              <w:t>Operation/Check-in</w:t>
+            </w:r>
+          </w:p>
+        </w:tc>
+        <w:tc>
+          <w:tcPr>
+            <w:tcW w:w="3727" w:type="dxa"/>
+            <w:vAlign w:val="center"/>
+          </w:tcPr>
+          <w:p>
+            <w:pPr>
+              <w:jc w:val="center"/>
+            </w:pPr>
+            <w:r>
+              <w:t>Allow</w:t>
+            </w:r>
+          </w:p>
+        </w:tc>
+        <w:tc>
+          <w:tcPr>
+            <w:tcW w:w="950" w:type="dxa"/>
+            <w:vAlign w:val="center"/>
+          </w:tcPr>
+          <w:p>
+            <w:pPr>
+              <w:jc w:val="center"/>
+            </w:pPr>
+            <w:r>
+              <w:t>PASS</w:t>
+            </w:r>
+          </w:p>
+        </w:tc>
+      </w:tr>
+      <w:tr>
+        <w:tc>
+          <w:tcPr>
+            <w:tcW w:w="1280" w:type="dxa"/>
+            <w:vAlign w:val="center"/>
+          </w:tcPr>
+          <w:p>
+            <w:pPr>
+              <w:jc w:val="center"/>
+            </w:pPr>
+            <w:r>
+              <w:t>3</w:t>
+            </w:r>
+          </w:p>
+        </w:tc>
+        <w:tc>
+          <w:tcPr>
+            <w:tcW w:w="3619" w:type="dxa"/>
+            <w:vAlign w:val="center"/>
+          </w:tcPr>
+          <w:p>
+            <w:pPr>
+              <w:jc w:val="center"/>
+            </w:pPr>
+            <w:r>
+              <w:t>Operation/recharge</w:t>
+            </w:r>
+          </w:p>
+        </w:tc>
+        <w:tc>
+          <w:tcPr>
+            <w:tcW w:w="3727" w:type="dxa"/>
+            <w:vAlign w:val="center"/>
+          </w:tcPr>
+          <w:p>
+            <w:pPr>
+              <w:jc w:val="center"/>
+            </w:pPr>
+            <w:r>
+              <w:t>Allow</w:t>
+            </w:r>
+          </w:p>
+        </w:tc>
+        <w:tc>
+          <w:tcPr>
+            <w:tcW w:w="950" w:type="dxa"/>
+            <w:vAlign w:val="center"/>
+          </w:tcPr>
+          <w:p>
+            <w:pPr>
+              <w:jc w:val="center"/>
+            </w:pPr>
+            <w:r>
+              <w:t>PASS</w:t>
+            </w:r>
+          </w:p>
+        </w:tc>
+      </w:tr>
+      <w:tr>
+        <w:tc>
+          <w:tcPr>
+            <w:tcW w:w="1280" w:type="dxa"/>
+            <w:vAlign w:val="center"/>
+          </w:tcPr>
+          <w:p>
+            <w:pPr>
+              <w:jc w:val="center"/>
+            </w:pPr>
+            <w:r>
+              <w:t>4</w:t>
+            </w:r>
+          </w:p>
+        </w:tc>
+        <w:tc>
+          <w:tcPr>
+            <w:tcW w:w="3619" w:type="dxa"/>
+            <w:vAlign w:val="center"/>
+          </w:tcPr>
+          <w:p>
+            <w:pPr>
+              <w:jc w:val="center"/>
+            </w:pPr>
+            <w:r>
+              <w:t>Appointment/new</w:t>
+            </w:r>
+          </w:p>
+        </w:tc>
+        <w:tc>
+          <w:tcPr>
+            <w:tcW w:w="3727" w:type="dxa"/>
+            <w:vAlign w:val="center"/>
+          </w:tcPr>
+          <w:p>
+            <w:pPr>
+              <w:jc w:val="center"/>
+            </w:pPr>
+            <w:r>
+              <w:t xml:space="preserve">Allow </w:t>
+            </w:r>
+          </w:p>
+        </w:tc>
+        <w:tc>
+          <w:tcPr>
+            <w:tcW w:w="950" w:type="dxa"/>
+            <w:vAlign w:val="center"/>
+          </w:tcPr>
+          <w:p>
+            <w:pPr>
+              <w:jc w:val="center"/>
+            </w:pPr>
+            <w:r>
+              <w:t>PASS</w:t>
+            </w:r>
+          </w:p>
+        </w:tc>
+      </w:tr>
+      <w:tr>
+        <w:tc>
+          <w:tcPr>
+            <w:tcW w:w="1280" w:type="dxa"/>
+            <w:vAlign w:val="center"/>
+          </w:tcPr>
+          <w:p>
+            <w:pPr>
+              <w:jc w:val="center"/>
+            </w:pPr>
+            <w:r>
+              <w:t>5</w:t>
+            </w:r>
+          </w:p>
+        </w:tc>
+        <w:tc>
+          <w:tcPr>
+            <w:tcW w:w="3619" w:type="dxa"/>
+            <w:vAlign w:val="center"/>
+          </w:tcPr>
+          <w:p>
+            <w:pPr>
+              <w:jc w:val="center"/>
+            </w:pPr>
+            <w:r>
+              <w:t>Appointment/record</w:t>
+            </w:r>
+          </w:p>
+        </w:tc>
+        <w:tc>
+          <w:tcPr>
+            <w:tcW w:w="3727" w:type="dxa"/>
+            <w:vAlign w:val="center"/>
+          </w:tcPr>
+          <w:p>
+            <w:pPr>
+              <w:jc w:val="center"/>
+            </w:pPr>
+            <w:r>
+              <w:t>Allow</w:t>
+            </w:r>
+          </w:p>
+        </w:tc>
+        <w:tc>
+          <w:tcPr>
+            <w:tcW w:w="950" w:type="dxa"/>
+            <w:vAlign w:val="center"/>
+          </w:tcPr>
+          <w:p>
+            <w:pPr>
+              <w:jc w:val="center"/>
+            </w:pPr>
+            <w:r>
+              <w:t>PASS</w:t>
+            </w:r>
+          </w:p>
+        </w:tc>
+      </w:tr>
+      <w:tr>
+        <w:tc>
+          <w:tcPr>
+            <w:tcW w:w="1280" w:type="dxa"/>
+            <w:vAlign w:val="center"/>
+          </w:tcPr>
+          <w:p>
+            <w:pPr>
+              <w:jc w:val="center"/>
+            </w:pPr>
+            <w:r>
+              <w:t>6</w:t>
+            </w:r>
+          </w:p>
+        </w:tc>
+        <w:tc>
+          <w:tcPr>
+            <w:tcW w:w="3619" w:type="dxa"/>
+            <w:vAlign w:val="center"/>
+          </w:tcPr>
+          <w:p>
+            <w:pPr>
+              <w:jc w:val="center"/>
+            </w:pPr>
+            <w:r>
+              <w:t>Balance report</w:t>
+            </w:r>
+          </w:p>
+        </w:tc>
+        <w:tc>
+          <w:tcPr>
+            <w:tcW w:w="3727" w:type="dxa"/>
+            <w:vAlign w:val="center"/>
+          </w:tcPr>
+          <w:p>
+            <w:pPr>
+              <w:jc w:val="center"/>
+            </w:pPr>
+            <w:r>
+              <w:t>Allow</w:t>
+            </w:r>
+          </w:p>
+        </w:tc>
+        <w:tc>
+          <w:tcPr>
+            <w:tcW w:w="950" w:type="dxa"/>
+            <w:vAlign w:val="center"/>
+          </w:tcPr>
+          <w:p>
+            <w:pPr>
+              <w:jc w:val="center"/>
+            </w:pPr>
+            <w:r>
+              <w:t>PASS</w:t>
+            </w:r>
+          </w:p>
+        </w:tc>
+      </w:tr>
+      <w:tr>
+        <w:tc>
+          <w:tcPr>
+            <w:tcW w:w="1280" w:type="dxa"/>
+            <w:vAlign w:val="center"/>
+          </w:tcPr>
+          <w:p>
+            <w:pPr>
+              <w:jc w:val="center"/>
+            </w:pPr>
+            <w:r>
+              <w:t>7</w:t>
+            </w:r>
+          </w:p>
+        </w:tc>
+        <w:tc>
+          <w:tcPr>
+            <w:tcW w:w="3619" w:type="dxa"/>
+            <w:vAlign w:val="center"/>
+          </w:tcPr>
+          <w:p>
+            <w:pPr>
+              <w:jc w:val="center"/>
+            </w:pPr>
+            <w:r>
+              <w:t>Create/create member</w:t>
+            </w:r>
+          </w:p>
+        </w:tc>
+        <w:tc>
+          <w:tcPr>
+            <w:tcW w:w="3727" w:type="dxa"/>
+            <w:vAlign w:val="center"/>
+          </w:tcPr>
+          <w:p>
+            <w:pPr>
+              <w:jc w:val="center"/>
+            </w:pPr>
+            <w:r>
+              <w:t>Allow</w:t>
+            </w:r>
+          </w:p>
+        </w:tc>
+        <w:tc>
+          <w:tcPr>
+            <w:tcW w:w="950" w:type="dxa"/>
+            <w:vAlign w:val="center"/>
+          </w:tcPr>
+          <w:p>
+            <w:pPr>
+              <w:jc w:val="center"/>
+            </w:pPr>
+            <w:r>
+              <w:t>PASS</w:t>
+            </w:r>
+          </w:p>
+        </w:tc>
+      </w:tr>
+      <w:tr>
+        <w:tc>
+          <w:tcPr>
+            <w:tcW w:w="1280" w:type="dxa"/>
+            <w:vAlign w:val="center"/>
+          </w:tcPr>
+          <w:p>
+            <w:pPr>
+              <w:jc w:val="center"/>
+            </w:pPr>
+            <w:r>
+              <w:t>8</w:t>
+            </w:r>
+          </w:p>
+        </w:tc>
+        <w:tc>
+          <w:tcPr>
+            <w:tcW w:w="3619" w:type="dxa"/>
+            <w:vAlign w:val="center"/>
+          </w:tcPr>
+          <w:p>
+            <w:pPr>
+              <w:jc w:val="center"/>
+            </w:pPr>
+            <w:r>
+              <w:t>Create/Create Coach</w:t>
+            </w:r>
+          </w:p>
+        </w:tc>
+        <w:tc>
+          <w:tcPr>
+            <w:tcW w:w="3727" w:type="dxa"/>
+            <w:vAlign w:val="center"/>
+          </w:tcPr>
+          <w:p>
+            <w:pPr>
+              <w:jc w:val="center"/>
+            </w:pPr>
+            <w:r>
+              <w:t>Allow</w:t>
+            </w:r>
+          </w:p>
+        </w:tc>
+        <w:tc>
+          <w:tcPr>
+            <w:tcW w:w="950" w:type="dxa"/>
+            <w:vAlign w:val="center"/>
+          </w:tcPr>
+          <w:p>
+            <w:pPr>
+              <w:jc w:val="center"/>
+            </w:pPr>
+            <w:r>
+              <w:t>PASS</w:t>
+            </w:r>
+          </w:p>
+        </w:tc>
+      </w:tr>
+      <w:tr>
+        <w:tc>
+          <w:tcPr>
+            <w:tcW w:w="1280" w:type="dxa"/>
+            <w:vAlign w:val="center"/>
+          </w:tcPr>
+          <w:p>
+            <w:pPr>
+              <w:jc w:val="center"/>
+            </w:pPr>
+            <w:r>
+              <w:t>9</w:t>
+            </w:r>
+          </w:p>
+        </w:tc>
+        <w:tc>
+          <w:tcPr>
+            <w:tcW w:w="3619" w:type="dxa"/>
+            <w:vAlign w:val="center"/>
+          </w:tcPr>
+          <w:p>
+            <w:pPr>
+              <w:jc w:val="center"/>
+            </w:pPr>
+            <w:r>
+              <w:t>Manage page</w:t>
+            </w:r>
+          </w:p>
+        </w:tc>
+        <w:tc>
+          <w:tcPr>
+            <w:tcW w:w="3727" w:type="dxa"/>
+            <w:vAlign w:val="center"/>
+          </w:tcPr>
+          <w:p>
+            <w:pPr>
+              <w:jc w:val="center"/>
+            </w:pPr>
+            <w:r>
+              <w:t>Not Allowed</w:t>
+            </w:r>
+          </w:p>
+        </w:tc>
+        <w:tc>
+          <w:tcPr>
+            <w:tcW w:w="950" w:type="dxa"/>
+            <w:vAlign w:val="center"/>
+          </w:tcPr>
+          <w:p>
+            <w:pPr>
+              <w:jc w:val="center"/>
+            </w:pPr>
+            <w:r>
+              <w:t>PASS</w:t>
+            </w:r>
+          </w:p>
+        </w:tc>
+      </w:tr>
+      <w:tr>
+        <w:trPr>
+          <w:trHeight w:val="323"/>
+        </w:trPr>
+        <w:tc>
+          <w:tcPr>
+            <w:tcW w:w="9576" w:type="dxa"/>
+            <w:gridSpan w:val="4"/>
+            <w:vAlign w:val="center"/>
+          </w:tcPr>
+          <w:p>
+            <w:pPr>
+              <w:jc w:val="center"/>
+            </w:pPr>
+            <w:r>
+              <w:rPr>
+                <w:b/>
+              </w:rPr>
+              <w:t>Member</w:t>
+            </w:r>
+          </w:p>
+        </w:tc>
+      </w:tr>
+      <w:tr>
+        <w:tc>
+          <w:tcPr>
+            <w:tcW w:w="1280" w:type="dxa"/>
+            <w:vAlign w:val="center"/>
+          </w:tcPr>
+          <w:p>
+            <w:pPr>
+              <w:jc w:val="center"/>
+              <w:rPr>
+                <w:b/>
+              </w:rPr>
+            </w:pPr>
+            <w:r>
+              <w:rPr>
+                <w:rFonts w:hint="eastAsia"/>
+                <w:b/>
+              </w:rPr>
+              <w:t>#</w:t>
+            </w:r>
+          </w:p>
+        </w:tc>
+        <w:tc>
+          <w:tcPr>
+            <w:tcW w:w="3619" w:type="dxa"/>
+            <w:vAlign w:val="center"/>
+          </w:tcPr>
+          <w:p>
+            <w:pPr>
+              <w:jc w:val="center"/>
+              <w:rPr>
+                <w:b/>
+              </w:rPr>
+            </w:pPr>
+            <w:r>
+              <w:rPr>
+                <w:b/>
+              </w:rPr>
+              <w:t>Function</w:t>
+            </w:r>
+          </w:p>
+        </w:tc>
+        <w:tc>
+          <w:tcPr>
+            <w:tcW w:w="3727" w:type="dxa"/>
+            <w:vAlign w:val="center"/>
+          </w:tcPr>
+          <w:p>
+            <w:pPr>
+              <w:jc w:val="center"/>
+              <w:rPr>
+                <w:b/>
+              </w:rPr>
+            </w:pPr>
+            <w:r>
+              <w:rPr>
+                <w:b/>
+              </w:rPr>
+              <w:t>Permission</w:t>
+            </w:r>
+          </w:p>
+        </w:tc>
+        <w:tc>
+          <w:tcPr>
+            <w:tcW w:w="950" w:type="dxa"/>
+            <w:vAlign w:val="center"/>
+          </w:tcPr>
+          <w:p>
+            <w:pPr>
+              <w:jc w:val="center"/>
+              <w:rPr>
+                <w:b/>
+              </w:rPr>
+            </w:pPr>
+            <w:r>
+              <w:rPr>
+                <w:b/>
+              </w:rPr>
+              <w:t>Results</w:t>
+            </w:r>
+          </w:p>
+        </w:tc>
+      </w:tr>
+      <w:tr>
+        <w:tc>
+          <w:tcPr>
+            <w:tcW w:w="1280" w:type="dxa"/>
+            <w:vAlign w:val="center"/>
+          </w:tcPr>
+          <w:p>
+            <w:pPr>
+              <w:jc w:val="center"/>
+              <w:rPr>
+                <w:rFonts w:hint="eastAsia"/>
+              </w:rPr>
+            </w:pPr>
+            <w:r>
+              <w:rPr>
+                <w:rFonts w:hint="eastAsia"/>
+              </w:rPr>
+              <w:t>1</w:t>
+            </w:r>
+          </w:p>
+        </w:tc>
+        <w:tc>
+          <w:tcPr>
+            <w:tcW w:w="3619" w:type="dxa"/>
+            <w:vAlign w:val="center"/>
+          </w:tcPr>
+          <w:p>
+            <w:pPr>
+              <w:jc w:val="center"/>
+            </w:pPr>
+            <w:r>
+              <w:t>L</w:t>
+            </w:r>
+            <w:r>
+              <w:rPr>
+                <w:rFonts w:hint="eastAsia"/>
+              </w:rPr>
+              <w:t>ogin</w:t>
+            </w:r>
+          </w:p>
+        </w:tc>
+        <w:tc>
+          <w:tcPr>
+            <w:tcW w:w="3727" w:type="dxa"/>
+            <w:vAlign w:val="center"/>
+          </w:tcPr>
+          <w:p>
+            <w:pPr>
+              <w:jc w:val="center"/>
+            </w:pPr>
+            <w:r>
+              <w:t>Allow</w:t>
+            </w:r>
+          </w:p>
+        </w:tc>
+        <w:tc>
+          <w:tcPr>
+            <w:tcW w:w="950" w:type="dxa"/>
+            <w:vAlign w:val="center"/>
+          </w:tcPr>
+          <w:p>
+            <w:pPr>
+              <w:jc w:val="center"/>
+            </w:pPr>
+            <w:r>
+              <w:t>PASS</w:t>
+            </w:r>
+          </w:p>
+        </w:tc>
+      </w:tr>
+      <w:tr>
+        <w:tc>
+          <w:tcPr>
+            <w:tcW w:w="1280" w:type="dxa"/>
+            <w:vAlign w:val="center"/>
+          </w:tcPr>
+          <w:p>
+            <w:pPr>
+              <w:jc w:val="center"/>
+              <w:rPr>
+                <w:rFonts w:hint="eastAsia"/>
+              </w:rPr>
+            </w:pPr>
+            <w:r>
+              <w:lastRenderedPageBreak/>
+              <w:t>2</w:t>
+            </w:r>
+          </w:p>
+        </w:tc>
+        <w:tc>
+          <w:tcPr>
+            <w:tcW w:w="3619" w:type="dxa"/>
+            <w:vAlign w:val="center"/>
+          </w:tcPr>
+          <w:p>
+            <w:pPr>
+              <w:jc w:val="center"/>
+            </w:pPr>
+            <w:r>
+              <w:t>Operation/Check-in</w:t>
+            </w:r>
+          </w:p>
+        </w:tc>
+        <w:tc>
+          <w:tcPr>
+            <w:tcW w:w="3727" w:type="dxa"/>
+            <w:vAlign w:val="center"/>
+          </w:tcPr>
+          <w:p>
+            <w:pPr>
+              <w:jc w:val="center"/>
+            </w:pPr>
+            <w:r>
+              <w:t>Not Allowed</w:t>
+            </w:r>
+          </w:p>
+        </w:tc>
+        <w:tc>
+          <w:tcPr>
+            <w:tcW w:w="950" w:type="dxa"/>
+            <w:vAlign w:val="center"/>
+          </w:tcPr>
+          <w:p>
+            <w:pPr>
+              <w:jc w:val="center"/>
+            </w:pPr>
+            <w:r>
+              <w:t>PASS</w:t>
+            </w:r>
+          </w:p>
+        </w:tc>
+      </w:tr>
+      <w:tr>
+        <w:tc>
+          <w:tcPr>
+            <w:tcW w:w="1280" w:type="dxa"/>
+            <w:vAlign w:val="center"/>
+          </w:tcPr>
+          <w:p>
+            <w:pPr>
+              <w:jc w:val="center"/>
+            </w:pPr>
+            <w:r>
+              <w:t>3</w:t>
+            </w:r>
+          </w:p>
+        </w:tc>
+        <w:tc>
+          <w:tcPr>
+            <w:tcW w:w="3619" w:type="dxa"/>
+            <w:vAlign w:val="center"/>
+          </w:tcPr>
+          <w:p>
+            <w:pPr>
+              <w:jc w:val="center"/>
+            </w:pPr>
+            <w:r>
+              <w:t>Operation/recharge</w:t>
+            </w:r>
+          </w:p>
+        </w:tc>
+        <w:tc>
+          <w:tcPr>
+            <w:tcW w:w="3727" w:type="dxa"/>
+            <w:vAlign w:val="center"/>
+          </w:tcPr>
+          <w:p>
+            <w:pPr>
+              <w:jc w:val="center"/>
+            </w:pPr>
+            <w:r>
+              <w:t>Allow</w:t>
+            </w:r>
+          </w:p>
+        </w:tc>
+        <w:tc>
+          <w:tcPr>
+            <w:tcW w:w="950" w:type="dxa"/>
+            <w:vAlign w:val="center"/>
+          </w:tcPr>
+          <w:p>
+            <w:pPr>
+              <w:jc w:val="center"/>
+            </w:pPr>
+            <w:r>
+              <w:t>PASS</w:t>
+            </w:r>
+          </w:p>
+        </w:tc>
+      </w:tr>
+      <w:tr>
+        <w:tc>
+          <w:tcPr>
+            <w:tcW w:w="1280" w:type="dxa"/>
+            <w:vAlign w:val="center"/>
+          </w:tcPr>
+          <w:p>
+            <w:pPr>
+              <w:jc w:val="center"/>
+            </w:pPr>
+            <w:r>
+              <w:t>4</w:t>
+            </w:r>
+          </w:p>
+        </w:tc>
+        <w:tc>
+          <w:tcPr>
+            <w:tcW w:w="3619" w:type="dxa"/>
+            <w:vAlign w:val="center"/>
+          </w:tcPr>
+          <w:p>
+            <w:pPr>
+              <w:jc w:val="center"/>
+            </w:pPr>
+            <w:r>
+              <w:t>Appointment/new</w:t>
+            </w:r>
+          </w:p>
+        </w:tc>
+        <w:tc>
+          <w:tcPr>
+            <w:tcW w:w="3727" w:type="dxa"/>
+            <w:vAlign w:val="center"/>
+          </w:tcPr>
+          <w:p>
+            <w:pPr>
+              <w:jc w:val="center"/>
+            </w:pPr>
+            <w:r>
+              <w:t xml:space="preserve">Allow </w:t>
+            </w:r>
+          </w:p>
+        </w:tc>
+        <w:tc>
+          <w:tcPr>
+            <w:tcW w:w="950" w:type="dxa"/>
+            <w:vAlign w:val="center"/>
+          </w:tcPr>
+          <w:p>
+            <w:pPr>
+              <w:jc w:val="center"/>
+            </w:pPr>
+            <w:r>
+              <w:t>PASS</w:t>
+            </w:r>
+          </w:p>
+        </w:tc>
+      </w:tr>
+      <w:tr>
+        <w:tc>
+          <w:tcPr>
+            <w:tcW w:w="1280" w:type="dxa"/>
+            <w:vAlign w:val="center"/>
+          </w:tcPr>
+          <w:p>
+            <w:pPr>
+              <w:jc w:val="center"/>
+            </w:pPr>
+            <w:r>
+              <w:t>5</w:t>
+            </w:r>
+          </w:p>
+        </w:tc>
+        <w:tc>
+          <w:tcPr>
+            <w:tcW w:w="3619" w:type="dxa"/>
+            <w:vAlign w:val="center"/>
+          </w:tcPr>
+          <w:p>
+            <w:pPr>
+              <w:jc w:val="center"/>
+            </w:pPr>
+            <w:r>
+              <w:t>Appointment/record</w:t>
+            </w:r>
+          </w:p>
+        </w:tc>
+        <w:tc>
+          <w:tcPr>
+            <w:tcW w:w="3727" w:type="dxa"/>
+            <w:vAlign w:val="center"/>
+          </w:tcPr>
+          <w:p>
+            <w:pPr>
+              <w:jc w:val="center"/>
+            </w:pPr>
+            <w:r>
+              <w:t>Allow</w:t>
+            </w:r>
+          </w:p>
+        </w:tc>
+        <w:tc>
+          <w:tcPr>
+            <w:tcW w:w="950" w:type="dxa"/>
+            <w:vAlign w:val="center"/>
+          </w:tcPr>
+          <w:p>
+            <w:pPr>
+              <w:jc w:val="center"/>
+            </w:pPr>
+            <w:r>
+              <w:t>PASS</w:t>
+            </w:r>
+          </w:p>
+        </w:tc>
+      </w:tr>
+      <w:tr>
+        <w:tc>
+          <w:tcPr>
+            <w:tcW w:w="1280" w:type="dxa"/>
+            <w:vAlign w:val="center"/>
+          </w:tcPr>
+          <w:p>
+            <w:pPr>
+              <w:jc w:val="center"/>
+            </w:pPr>
+            <w:r>
+              <w:t>6</w:t>
+            </w:r>
+          </w:p>
+        </w:tc>
+        <w:tc>
+          <w:tcPr>
+            <w:tcW w:w="3619" w:type="dxa"/>
+            <w:vAlign w:val="center"/>
+          </w:tcPr>
+          <w:p>
+            <w:pPr>
+              <w:jc w:val="center"/>
+            </w:pPr>
+            <w:r>
+              <w:t>Balance report</w:t>
+            </w:r>
+          </w:p>
+        </w:tc>
+        <w:tc>
+          <w:tcPr>
+            <w:tcW w:w="3727" w:type="dxa"/>
+            <w:vAlign w:val="center"/>
+          </w:tcPr>
+          <w:p>
+            <w:pPr>
+              <w:jc w:val="center"/>
+            </w:pPr>
+            <w:r>
+              <w:t>Not Allowed</w:t>
+            </w:r>
+          </w:p>
+        </w:tc>
+        <w:tc>
+          <w:tcPr>
+            <w:tcW w:w="950" w:type="dxa"/>
+            <w:vAlign w:val="center"/>
+          </w:tcPr>
+          <w:p>
+            <w:pPr>
+              <w:jc w:val="center"/>
+            </w:pPr>
+            <w:r>
+              <w:t>PASS</w:t>
+            </w:r>
+          </w:p>
+        </w:tc>
+      </w:tr>
+      <w:tr>
+        <w:tc>
+          <w:tcPr>
+            <w:tcW w:w="1280" w:type="dxa"/>
+            <w:vAlign w:val="center"/>
+          </w:tcPr>
+          <w:p>
+            <w:pPr>
+              <w:jc w:val="center"/>
+            </w:pPr>
+            <w:r>
+              <w:t>7</w:t>
+            </w:r>
+          </w:p>
+        </w:tc>
+        <w:tc>
+          <w:tcPr>
+            <w:tcW w:w="3619" w:type="dxa"/>
+            <w:vAlign w:val="center"/>
+          </w:tcPr>
+          <w:p>
+            <w:pPr>
+              <w:jc w:val="center"/>
+            </w:pPr>
+            <w:r>
+              <w:t>Create/create member</w:t>
+            </w:r>
+          </w:p>
+        </w:tc>
+        <w:tc>
+          <w:tcPr>
+            <w:tcW w:w="3727" w:type="dxa"/>
+            <w:vAlign w:val="center"/>
+          </w:tcPr>
+          <w:p>
+            <w:pPr>
+              <w:jc w:val="center"/>
+            </w:pPr>
+            <w:r>
+              <w:t>Not Allowed</w:t>
+            </w:r>
+          </w:p>
+        </w:tc>
+        <w:tc>
+          <w:tcPr>
+            <w:tcW w:w="950" w:type="dxa"/>
+            <w:vAlign w:val="center"/>
+          </w:tcPr>
+          <w:p>
+            <w:pPr>
+              <w:jc w:val="center"/>
+            </w:pPr>
+            <w:r>
+              <w:t>PASS</w:t>
+            </w:r>
+          </w:p>
+        </w:tc>
+      </w:tr>
+      <w:tr>
+        <w:tc>
+          <w:tcPr>
+            <w:tcW w:w="1280" w:type="dxa"/>
+            <w:vAlign w:val="center"/>
+          </w:tcPr>
+          <w:p>
+            <w:pPr>
+              <w:jc w:val="center"/>
+            </w:pPr>
+            <w:r>
+              <w:t>8</w:t>
+            </w:r>
+          </w:p>
+        </w:tc>
+        <w:tc>
+          <w:tcPr>
+            <w:tcW w:w="3619" w:type="dxa"/>
+            <w:vAlign w:val="center"/>
+          </w:tcPr>
+          <w:p>
+            <w:pPr>
+              <w:jc w:val="center"/>
+            </w:pPr>
+            <w:r>
+              <w:t>Create/Create Coach</w:t>
+            </w:r>
+          </w:p>
+        </w:tc>
+        <w:tc>
+          <w:tcPr>
+            <w:tcW w:w="3727" w:type="dxa"/>
+            <w:vAlign w:val="center"/>
+          </w:tcPr>
+          <w:p>
+            <w:pPr>
+              <w:jc w:val="center"/>
+            </w:pPr>
+            <w:r>
+              <w:t>Not Allowed</w:t>
+            </w:r>
+          </w:p>
+        </w:tc>
+        <w:tc>
+          <w:tcPr>
+            <w:tcW w:w="950" w:type="dxa"/>
+            <w:vAlign w:val="center"/>
+          </w:tcPr>
+          <w:p>
+            <w:pPr>
+              <w:jc w:val="center"/>
+            </w:pPr>
+            <w:r>
+              <w:t>PASS</w:t>
+            </w:r>
+          </w:p>
+        </w:tc>
+      </w:tr>
+      <w:tr>
+        <w:tc>
+          <w:tcPr>
+            <w:tcW w:w="1280" w:type="dxa"/>
+            <w:vAlign w:val="center"/>
+          </w:tcPr>
+          <w:p>
+            <w:pPr>
+              <w:jc w:val="center"/>
+            </w:pPr>
+            <w:r>
+              <w:t>9</w:t>
+            </w:r>
+          </w:p>
+        </w:tc>
+        <w:tc>
+          <w:tcPr>
+            <w:tcW w:w="3619" w:type="dxa"/>
+            <w:vAlign w:val="center"/>
+          </w:tcPr>
+          <w:p>
+            <w:pPr>
+              <w:jc w:val="center"/>
+            </w:pPr>
+            <w:r>
+              <w:t>Manage page</w:t>
+            </w:r>
+          </w:p>
+        </w:tc>
+        <w:tc>
+          <w:tcPr>
+            <w:tcW w:w="3727" w:type="dxa"/>
+            <w:vAlign w:val="center"/>
+          </w:tcPr>
+          <w:p>
+            <w:pPr>
+              <w:jc w:val="center"/>
+            </w:pPr>
+            <w:r>
+              <w:t>Not Allowed</w:t>
+            </w:r>
+          </w:p>
+        </w:tc>
+        <w:tc>
+          <w:tcPr>
+            <w:tcW w:w="950" w:type="dxa"/>
+            <w:vAlign w:val="center"/>
+          </w:tcPr>
+          <w:p>
+            <w:pPr>
+              <w:jc w:val="center"/>
+            </w:pPr>
+            <w:r>
+              <w:t>PASS</w:t>
+            </w:r>
+          </w:p>
+        </w:tc>
+      </w:tr>
+      <w:tr>
+        <w:tc>
+          <w:tcPr>
+            <w:tcW w:w="9576" w:type="dxa"/>
+            <w:gridSpan w:val="4"/>
+            <w:vAlign w:val="center"/>
+          </w:tcPr>
+          <w:p>
+            <w:pPr>
+              <w:jc w:val="center"/>
+            </w:pPr>
+            <w:r>
+              <w:rPr>
+                <w:b/>
+              </w:rPr>
+              <w:t xml:space="preserve">Coach </w:t>
+            </w:r>
+          </w:p>
+        </w:tc>
+      </w:tr>
+      <w:tr>
+        <w:tc>
+          <w:tcPr>
+            <w:tcW w:w="1280" w:type="dxa"/>
+            <w:vAlign w:val="center"/>
+          </w:tcPr>
+          <w:p>
+            <w:pPr>
+              <w:jc w:val="center"/>
+              <w:rPr>
+                <w:b/>
+              </w:rPr>
+            </w:pPr>
+            <w:r>
+              <w:rPr>
+                <w:rFonts w:hint="eastAsia"/>
+                <w:b/>
+              </w:rPr>
+              <w:t>#</w:t>
+            </w:r>
+          </w:p>
+        </w:tc>
+        <w:tc>
+          <w:tcPr>
+            <w:tcW w:w="3619" w:type="dxa"/>
+            <w:vAlign w:val="center"/>
+          </w:tcPr>
+          <w:p>
+            <w:pPr>
+              <w:jc w:val="center"/>
+              <w:rPr>
+                <w:b/>
+              </w:rPr>
+            </w:pPr>
+            <w:r>
+              <w:rPr>
+                <w:b/>
+              </w:rPr>
+              <w:t>Function</w:t>
+            </w:r>
+          </w:p>
+        </w:tc>
+        <w:tc>
+          <w:tcPr>
+            <w:tcW w:w="3727" w:type="dxa"/>
+            <w:vAlign w:val="center"/>
+          </w:tcPr>
+          <w:p>
+            <w:pPr>
+              <w:jc w:val="center"/>
+              <w:rPr>
+                <w:b/>
+              </w:rPr>
+            </w:pPr>
+            <w:r>
+              <w:rPr>
+                <w:b/>
+              </w:rPr>
+              <w:t>Permission</w:t>
+            </w:r>
+          </w:p>
+        </w:tc>
+        <w:tc>
+          <w:tcPr>
+            <w:tcW w:w="950" w:type="dxa"/>
+            <w:vAlign w:val="center"/>
+          </w:tcPr>
+          <w:p>
+            <w:pPr>
+              <w:jc w:val="center"/>
+              <w:rPr>
+                <w:b/>
+              </w:rPr>
+            </w:pPr>
+            <w:r>
+              <w:rPr>
+                <w:b/>
+              </w:rPr>
+              <w:t>Results</w:t>
+            </w:r>
+          </w:p>
+        </w:tc>
+      </w:tr>
+      <w:tr>
+        <w:tc>
+          <w:tcPr>
+            <w:tcW w:w="1280" w:type="dxa"/>
+            <w:vAlign w:val="center"/>
+          </w:tcPr>
+          <w:p>
+            <w:pPr>
+              <w:jc w:val="center"/>
+              <w:rPr>
+                <w:rFonts w:hint="eastAsia"/>
+              </w:rPr>
+            </w:pPr>
+            <w:r>
+              <w:rPr>
+                <w:rFonts w:hint="eastAsia"/>
+              </w:rPr>
+              <w:t>1</w:t>
+            </w:r>
+          </w:p>
+        </w:tc>
+        <w:tc>
+          <w:tcPr>
+            <w:tcW w:w="3619" w:type="dxa"/>
+            <w:vAlign w:val="center"/>
+          </w:tcPr>
+          <w:p>
+            <w:pPr>
+              <w:jc w:val="center"/>
+            </w:pPr>
+            <w:r>
+              <w:t>L</w:t>
+            </w:r>
+            <w:r>
+              <w:rPr>
+                <w:rFonts w:hint="eastAsia"/>
+              </w:rPr>
+              <w:t>ogin</w:t>
+            </w:r>
+          </w:p>
+        </w:tc>
+        <w:tc>
+          <w:tcPr>
+            <w:tcW w:w="3727" w:type="dxa"/>
+            <w:vAlign w:val="center"/>
+          </w:tcPr>
+          <w:p>
+            <w:pPr>
+              <w:jc w:val="center"/>
+            </w:pPr>
+            <w:r>
+              <w:t>Allow</w:t>
+            </w:r>
+          </w:p>
+        </w:tc>
+        <w:tc>
+          <w:tcPr>
+            <w:tcW w:w="950" w:type="dxa"/>
+            <w:vAlign w:val="center"/>
+          </w:tcPr>
+          <w:p>
+            <w:pPr>
+              <w:jc w:val="center"/>
+            </w:pPr>
+            <w:r>
+              <w:t>PASS</w:t>
+            </w:r>
+          </w:p>
+        </w:tc>
+      </w:tr>
+      <w:tr>
+        <w:tc>
+          <w:tcPr>
+            <w:tcW w:w="1280" w:type="dxa"/>
+            <w:vAlign w:val="center"/>
+          </w:tcPr>
+          <w:p>
+            <w:pPr>
+              <w:jc w:val="center"/>
+              <w:rPr>
+                <w:rFonts w:hint="eastAsia"/>
+              </w:rPr>
+            </w:pPr>
+            <w:r>
+              <w:t>2</w:t>
+            </w:r>
+          </w:p>
+        </w:tc>
+        <w:tc>
+          <w:tcPr>
+            <w:tcW w:w="3619" w:type="dxa"/>
+            <w:vAlign w:val="center"/>
+          </w:tcPr>
+          <w:p>
+            <w:pPr>
+              <w:jc w:val="center"/>
+            </w:pPr>
+            <w:r>
+              <w:t>Operation/Check-in</w:t>
+            </w:r>
+          </w:p>
+        </w:tc>
+        <w:tc>
+          <w:tcPr>
+            <w:tcW w:w="3727" w:type="dxa"/>
+          </w:tcPr>
+          <w:p>
+            <w:pPr>
+              <w:jc w:val="center"/>
+            </w:pPr>
+            <w:r>
+              <w:t>Not Allowed</w:t>
+            </w:r>
+          </w:p>
+        </w:tc>
+        <w:tc>
+          <w:tcPr>
+            <w:tcW w:w="950" w:type="dxa"/>
+            <w:vAlign w:val="center"/>
+          </w:tcPr>
+          <w:p>
+            <w:pPr>
+              <w:jc w:val="center"/>
+            </w:pPr>
+            <w:r>
+              <w:t>PASS</w:t>
+            </w:r>
+          </w:p>
+        </w:tc>
+      </w:tr>
+      <w:tr>
+        <w:tc>
+          <w:tcPr>
+            <w:tcW w:w="1280" w:type="dxa"/>
+            <w:vAlign w:val="center"/>
+          </w:tcPr>
+          <w:p>
+            <w:pPr>
+              <w:jc w:val="center"/>
+            </w:pPr>
+            <w:r>
+              <w:t>3</w:t>
+            </w:r>
+          </w:p>
+        </w:tc>
+        <w:tc>
+          <w:tcPr>
+            <w:tcW w:w="3619" w:type="dxa"/>
+            <w:vAlign w:val="center"/>
+          </w:tcPr>
+          <w:p>
+            <w:pPr>
+              <w:jc w:val="center"/>
+            </w:pPr>
+            <w:r>
+              <w:t>Operation/recharge</w:t>
+            </w:r>
+          </w:p>
+        </w:tc>
+        <w:tc>
+          <w:tcPr>
+            <w:tcW w:w="3727" w:type="dxa"/>
+          </w:tcPr>
+          <w:p>
+            <w:pPr>
+              <w:jc w:val="center"/>
+            </w:pPr>
+            <w:r>
+              <w:t>Not Allowed</w:t>
+            </w:r>
+          </w:p>
+        </w:tc>
+        <w:tc>
+          <w:tcPr>
+            <w:tcW w:w="950" w:type="dxa"/>
+            <w:vAlign w:val="center"/>
+          </w:tcPr>
+          <w:p>
+            <w:pPr>
+              <w:jc w:val="center"/>
+            </w:pPr>
+            <w:r>
+              <w:t>PASS</w:t>
+            </w:r>
+          </w:p>
+        </w:tc>
+      </w:tr>
+      <w:tr>
+        <w:tc>
+          <w:tcPr>
+            <w:tcW w:w="1280" w:type="dxa"/>
+            <w:vAlign w:val="center"/>
+          </w:tcPr>
+          <w:p>
+            <w:pPr>
+              <w:jc w:val="center"/>
+            </w:pPr>
+            <w:r>
+              <w:t>4</w:t>
+            </w:r>
+          </w:p>
+        </w:tc>
+        <w:tc>
+          <w:tcPr>
+            <w:tcW w:w="3619" w:type="dxa"/>
+            <w:vAlign w:val="center"/>
+          </w:tcPr>
+          <w:p>
+            <w:pPr>
+              <w:jc w:val="center"/>
+            </w:pPr>
+            <w:r>
+              <w:t>Appointment/new</w:t>
+            </w:r>
+          </w:p>
+        </w:tc>
+        <w:tc>
+          <w:tcPr>
+            <w:tcW w:w="3727" w:type="dxa"/>
+          </w:tcPr>
+          <w:p>
+            <w:pPr>
+              <w:jc w:val="center"/>
+            </w:pPr>
+            <w:r>
+              <w:t>Not Allowed</w:t>
+            </w:r>
+          </w:p>
+        </w:tc>
+        <w:tc>
+          <w:tcPr>
+            <w:tcW w:w="950" w:type="dxa"/>
+            <w:vAlign w:val="center"/>
+          </w:tcPr>
+          <w:p>
+            <w:pPr>
+              <w:jc w:val="center"/>
+            </w:pPr>
+            <w:r>
+              <w:t>PASS</w:t>
+            </w:r>
+          </w:p>
+        </w:tc>
+      </w:tr>
+      <w:tr>
+        <w:tc>
+          <w:tcPr>
+            <w:tcW w:w="1280" w:type="dxa"/>
+            <w:vAlign w:val="center"/>
+          </w:tcPr>
+          <w:p>
+            <w:pPr>
+              <w:jc w:val="center"/>
+            </w:pPr>
+            <w:r>
+              <w:t>5</w:t>
+            </w:r>
+          </w:p>
+        </w:tc>
+        <w:tc>
+          <w:tcPr>
+            <w:tcW w:w="3619" w:type="dxa"/>
+            <w:vAlign w:val="center"/>
+          </w:tcPr>
+          <w:p>
+            <w:pPr>
+              <w:jc w:val="center"/>
+            </w:pPr>
+            <w:r>
+              <w:t>Appointment/record</w:t>
+            </w:r>
+          </w:p>
+        </w:tc>
+        <w:tc>
+          <w:tcPr>
+            <w:tcW w:w="3727" w:type="dxa"/>
+            <w:vAlign w:val="center"/>
+          </w:tcPr>
+          <w:p>
+            <w:pPr>
+              <w:jc w:val="center"/>
+            </w:pPr>
+            <w:r>
+              <w:t>Allow</w:t>
+            </w:r>
+          </w:p>
+        </w:tc>
+        <w:tc>
+          <w:tcPr>
+            <w:tcW w:w="950" w:type="dxa"/>
+            <w:vAlign w:val="center"/>
+          </w:tcPr>
+          <w:p>
+            <w:pPr>
+              <w:jc w:val="center"/>
+            </w:pPr>
+            <w:r>
+              <w:t>PASS</w:t>
+            </w:r>
+          </w:p>
+        </w:tc>
+      </w:tr>
+      <w:tr>
+        <w:tc>
+          <w:tcPr>
+            <w:tcW w:w="1280" w:type="dxa"/>
+            <w:vAlign w:val="center"/>
+          </w:tcPr>
+          <w:p>
+            <w:pPr>
+              <w:jc w:val="center"/>
+            </w:pPr>
+            <w:r>
+              <w:t>6</w:t>
+            </w:r>
+          </w:p>
+        </w:tc>
+        <w:tc>
+          <w:tcPr>
+            <w:tcW w:w="3619" w:type="dxa"/>
+            <w:vAlign w:val="center"/>
+          </w:tcPr>
+          <w:p>
+            <w:pPr>
+              <w:jc w:val="center"/>
+            </w:pPr>
+            <w:r>
+              <w:t>Balance report</w:t>
+            </w:r>
+          </w:p>
+        </w:tc>
+        <w:tc>
+          <w:tcPr>
+            <w:tcW w:w="3727" w:type="dxa"/>
+          </w:tcPr>
+          <w:p>
+            <w:pPr>
+              <w:jc w:val="center"/>
+            </w:pPr>
+            <w:r>
+              <w:t>Not Allowed</w:t>
+            </w:r>
+          </w:p>
+        </w:tc>
+        <w:tc>
+          <w:tcPr>
+            <w:tcW w:w="950" w:type="dxa"/>
+            <w:vAlign w:val="center"/>
+          </w:tcPr>
+          <w:p>
+            <w:pPr>
+              <w:jc w:val="center"/>
+            </w:pPr>
+            <w:r>
+              <w:t>PASS</w:t>
+            </w:r>
+          </w:p>
+        </w:tc>
+      </w:tr>
+      <w:tr>
+        <w:tc>
+          <w:tcPr>
+            <w:tcW w:w="1280" w:type="dxa"/>
+            <w:vAlign w:val="center"/>
+          </w:tcPr>
+          <w:p>
+            <w:pPr>
+              <w:jc w:val="center"/>
+            </w:pPr>
+            <w:r>
+              <w:t>7</w:t>
+            </w:r>
+          </w:p>
+        </w:tc>
+        <w:tc>
+          <w:tcPr>
+            <w:tcW w:w="3619" w:type="dxa"/>
+            <w:vAlign w:val="center"/>
+          </w:tcPr>
+          <w:p>
+            <w:pPr>
+              <w:jc w:val="center"/>
+            </w:pPr>
+            <w:r>
+              <w:t>Create/create member</w:t>
+            </w:r>
+          </w:p>
+        </w:tc>
+        <w:tc>
+          <w:tcPr>
+            <w:tcW w:w="3727" w:type="dxa"/>
+          </w:tcPr>
+          <w:p>
+            <w:pPr>
+              <w:jc w:val="center"/>
+            </w:pPr>
+            <w:r>
+              <w:t>Not Allowed</w:t>
+            </w:r>
+          </w:p>
+        </w:tc>
+        <w:tc>
+          <w:tcPr>
+            <w:tcW w:w="950" w:type="dxa"/>
+            <w:vAlign w:val="center"/>
+          </w:tcPr>
+          <w:p>
+            <w:pPr>
+              <w:jc w:val="center"/>
+            </w:pPr>
+            <w:r>
+              <w:t>PASS</w:t>
+            </w:r>
+          </w:p>
+        </w:tc>
+      </w:tr>
+      <w:tr>
+        <w:tc>
+          <w:tcPr>
+            <w:tcW w:w="1280" w:type="dxa"/>
+            <w:vAlign w:val="center"/>
+          </w:tcPr>
+          <w:p>
+            <w:pPr>
+              <w:jc w:val="center"/>
+            </w:pPr>
+            <w:r>
+              <w:t>8</w:t>
+            </w:r>
+          </w:p>
+        </w:tc>
+        <w:tc>
+          <w:tcPr>
+            <w:tcW w:w="3619" w:type="dxa"/>
+            <w:vAlign w:val="center"/>
+          </w:tcPr>
+          <w:p>
+            <w:pPr>
+              <w:jc w:val="center"/>
+            </w:pPr>
+            <w:r>
+              <w:t>Create/Create Coach</w:t>
+            </w:r>
+          </w:p>
+        </w:tc>
+        <w:tc>
+          <w:tcPr>
+            <w:tcW w:w="3727" w:type="dxa"/>
+          </w:tcPr>
+          <w:p>
+            <w:pPr>
+              <w:jc w:val="center"/>
+            </w:pPr>
+            <w:r>
+              <w:t>Not Allowed</w:t>
+            </w:r>
+          </w:p>
+        </w:tc>
+        <w:tc>
+          <w:tcPr>
+            <w:tcW w:w="950" w:type="dxa"/>
+            <w:vAlign w:val="center"/>
+          </w:tcPr>
+          <w:p>
+            <w:pPr>
+              <w:jc w:val="center"/>
+            </w:pPr>
+            <w:r>
+              <w:t>PASS</w:t>
+            </w:r>
+          </w:p>
+        </w:tc>
+      </w:tr>
+      <w:tr>
+        <w:tc>
+          <w:tcPr>
+            <w:tcW w:w="1280" w:type="dxa"/>
+            <w:vAlign w:val="center"/>
+          </w:tcPr>
+          <w:p>
+            <w:pPr>
+              <w:jc w:val="center"/>
+            </w:pPr>
+            <w:r>
+              <w:t>9</w:t>
+            </w:r>
+          </w:p>
+        </w:tc>
+        <w:tc>
+          <w:tcPr>
+            <w:tcW w:w="3619" w:type="dxa"/>
+            <w:vAlign w:val="center"/>
+          </w:tcPr>
+          <w:p>
+            <w:pPr>
+              <w:jc w:val="center"/>
+            </w:pPr>
+            <w:r>
+              <w:t>Manage page</w:t>
+            </w:r>
+          </w:p>
+        </w:tc>
+        <w:tc>
+          <w:tcPr>
+            <w:tcW w:w="3727" w:type="dxa"/>
+            <w:vAlign w:val="center"/>
+          </w:tcPr>
+          <w:p>
+            <w:pPr>
+              <w:jc w:val="center"/>
+            </w:pPr>
+            <w:r>
+              <w:t>Not Allowed</w:t>
+            </w:r>
+          </w:p>
+        </w:tc>
+        <w:tc>
+          <w:tcPr>
+            <w:tcW w:w="950" w:type="dxa"/>
+            <w:vAlign w:val="center"/>
+          </w:tcPr>
+          <w:p>
+            <w:pPr>
+              <w:jc w:val="center"/>
+            </w:pPr>
+            <w:r>
+              <w:t>PASS</w:t>
+            </w:r>
           </w:p>
         </w:tc>
       </w:tr>
@@ -7240,7 +9499,7 @@
       <w:rPr>
         <w:noProof/>
       </w:rPr>
-      <w:t>3</w:t>
+      <w:t>1</w:t>
     </w:r>
     <w:r>
       <w:rPr>
@@ -9635,7 +11894,6 @@
     <w:rsidRoot w:val="00D979E5"/>
     <w:rsid w:val="00445E58"/>
     <w:rsid w:val="0097543D"/>
-    <w:rsid w:val="009D4D40"/>
     <w:rsid w:val="00D979E5"/>
   </w:rsids>
   <m:mathPr>

</xml_diff>